<commit_message>
Se suben todas las carpetas de las entregas de base de datos, algunas como la 1era y 2da recibieron actualizaciones considerables en estos ultimos meses, ademas se sube la carpeta de la 3era entrega la cual se espera ir actualizando cada vez que haya algo nuevo
</commit_message>
<xml_diff>
--- a/BASE1ERA/MODELO CONCEPTUAL (Letra BD).docx
+++ b/BASE1ERA/MODELO CONCEPTUAL (Letra BD).docx
@@ -255,7 +255,7 @@
           <w:szCs w:val="24"/>
           <w:rtl w:val="0"/>
         </w:rPr>
-        <w:t xml:space="preserve"> recuperación de contraseña</w:t>
+        <w:t xml:space="preserve">Token Password</w:t>
       </w:r>
     </w:p>
     <w:p>
@@ -279,6 +279,30 @@
           <w:szCs w:val="24"/>
           <w:rtl w:val="0"/>
         </w:rPr>
+        <w:t xml:space="preserve">Fecha Token</w:t>
+      </w:r>
+    </w:p>
+    <w:p>
+      <w:pPr>
+        <w:numPr>
+          <w:ilvl w:val="0"/>
+          <w:numId w:val="3"/>
+        </w:numPr>
+        <w:spacing w:line="360" w:lineRule="auto"/>
+        <w:ind w:left="1440" w:hanging="360"/>
+        <w:jc w:val="both"/>
+        <w:rPr>
+          <w:sz w:val="24"/>
+          <w:szCs w:val="24"/>
+          <w:u w:val="none"/>
+        </w:rPr>
+      </w:pPr>
+      <w:r>
+        <w:rPr>
+          <w:sz w:val="24"/>
+          <w:szCs w:val="24"/>
+          <w:rtl w:val="0"/>
+        </w:rPr>
         <w:t xml:space="preserve">Correo electrónico</w:t>
       </w:r>
     </w:p>
@@ -399,6 +423,30 @@
           <w:szCs w:val="24"/>
           <w:rtl w:val="0"/>
         </w:rPr>
+        <w:t xml:space="preserve">Rol</w:t>
+      </w:r>
+    </w:p>
+    <w:p>
+      <w:pPr>
+        <w:numPr>
+          <w:ilvl w:val="0"/>
+          <w:numId w:val="3"/>
+        </w:numPr>
+        <w:spacing w:line="360" w:lineRule="auto"/>
+        <w:ind w:left="1440" w:hanging="360"/>
+        <w:jc w:val="both"/>
+        <w:rPr>
+          <w:sz w:val="24"/>
+          <w:szCs w:val="24"/>
+          <w:u w:val="none"/>
+        </w:rPr>
+      </w:pPr>
+      <w:r>
+        <w:rPr>
+          <w:sz w:val="24"/>
+          <w:szCs w:val="24"/>
+          <w:rtl w:val="0"/>
+        </w:rPr>
         <w:t xml:space="preserve">Identificador único</w:t>
       </w:r>
     </w:p>
@@ -418,7 +466,7 @@
           <w:szCs w:val="24"/>
           <w:rtl w:val="0"/>
         </w:rPr>
-        <w:t xml:space="preserve">Además de los  clientes se desea registrar:</w:t>
+        <w:t xml:space="preserve">Además de los  Usuarios se desea registrar:</w:t>
       </w:r>
     </w:p>
     <w:p>
@@ -442,7 +490,7 @@
           <w:szCs w:val="24"/>
           <w:rtl w:val="0"/>
         </w:rPr>
-        <w:t xml:space="preserve">Dirección compuesta por:</w:t>
+        <w:t xml:space="preserve">Departamento compuesta por:</w:t>
       </w:r>
     </w:p>
     <w:p>
@@ -519,54 +567,6 @@
     </w:p>
     <w:p>
       <w:pPr>
-        <w:numPr>
-          <w:ilvl w:val="0"/>
-          <w:numId w:val="6"/>
-        </w:numPr>
-        <w:spacing w:line="360" w:lineRule="auto"/>
-        <w:ind w:left="1842.5196850393697" w:hanging="360"/>
-        <w:jc w:val="both"/>
-        <w:rPr>
-          <w:sz w:val="24"/>
-          <w:szCs w:val="24"/>
-          <w:u w:val="none"/>
-        </w:rPr>
-      </w:pPr>
-      <w:r>
-        <w:rPr>
-          <w:sz w:val="24"/>
-          <w:szCs w:val="24"/>
-          <w:rtl w:val="0"/>
-        </w:rPr>
-        <w:t xml:space="preserve">Departamento</w:t>
-      </w:r>
-    </w:p>
-    <w:p>
-      <w:pPr>
-        <w:numPr>
-          <w:ilvl w:val="0"/>
-          <w:numId w:val="6"/>
-        </w:numPr>
-        <w:spacing w:line="360" w:lineRule="auto"/>
-        <w:ind w:left="1842.5196850393697" w:hanging="360"/>
-        <w:jc w:val="both"/>
-        <w:rPr>
-          <w:sz w:val="24"/>
-          <w:szCs w:val="24"/>
-          <w:u w:val="none"/>
-        </w:rPr>
-      </w:pPr>
-      <w:r>
-        <w:rPr>
-          <w:sz w:val="24"/>
-          <w:szCs w:val="24"/>
-          <w:rtl w:val="0"/>
-        </w:rPr>
-        <w:t xml:space="preserve">Código Postal</w:t>
-      </w:r>
-    </w:p>
-    <w:p>
-      <w:pPr>
         <w:spacing w:line="360" w:lineRule="auto"/>
         <w:jc w:val="both"/>
         <w:rPr>
@@ -700,11 +700,59 @@
           <w:szCs w:val="24"/>
           <w:rtl w:val="0"/>
         </w:rPr>
+        <w:t xml:space="preserve">Logo editorial</w:t>
+      </w:r>
+    </w:p>
+    <w:p>
+      <w:pPr>
+        <w:numPr>
+          <w:ilvl w:val="0"/>
+          <w:numId w:val="11"/>
+        </w:numPr>
+        <w:spacing w:line="360" w:lineRule="auto"/>
+        <w:ind w:left="720" w:hanging="360"/>
+        <w:jc w:val="both"/>
+        <w:rPr>
+          <w:sz w:val="24"/>
+          <w:szCs w:val="24"/>
+          <w:u w:val="none"/>
+        </w:rPr>
+      </w:pPr>
+      <w:r>
+        <w:rPr>
+          <w:sz w:val="24"/>
+          <w:szCs w:val="24"/>
+          <w:rtl w:val="0"/>
+        </w:rPr>
         <w:t xml:space="preserve">Web Editorial</w:t>
       </w:r>
     </w:p>
     <w:p>
       <w:pPr>
+        <w:numPr>
+          <w:ilvl w:val="0"/>
+          <w:numId w:val="11"/>
+        </w:numPr>
+        <w:spacing w:line="360" w:lineRule="auto"/>
+        <w:ind w:left="720" w:hanging="360"/>
+        <w:jc w:val="both"/>
+        <w:rPr>
+          <w:sz w:val="24"/>
+          <w:szCs w:val="24"/>
+          <w:u w:val="none"/>
+        </w:rPr>
+      </w:pPr>
+      <w:r>
+        <w:rPr>
+          <w:sz w:val="24"/>
+          <w:szCs w:val="24"/>
+          <w:rtl w:val="0"/>
+        </w:rPr>
+        <w:t xml:space="preserve">Email</w:t>
+      </w:r>
+    </w:p>
+    <w:p>
+      <w:pPr>
         <w:spacing w:line="360" w:lineRule="auto"/>
         <w:jc w:val="both"/>
         <w:rPr>
@@ -781,6 +829,54 @@
           <w:szCs w:val="24"/>
           <w:rtl w:val="0"/>
         </w:rPr>
+        <w:t xml:space="preserve">Código de la Editorial</w:t>
+      </w:r>
+    </w:p>
+    <w:p>
+      <w:pPr>
+        <w:numPr>
+          <w:ilvl w:val="0"/>
+          <w:numId w:val="4"/>
+        </w:numPr>
+        <w:spacing w:line="360" w:lineRule="auto"/>
+        <w:ind w:left="720" w:hanging="360"/>
+        <w:jc w:val="both"/>
+        <w:rPr>
+          <w:sz w:val="24"/>
+          <w:szCs w:val="24"/>
+          <w:u w:val="none"/>
+        </w:rPr>
+      </w:pPr>
+      <w:r>
+        <w:rPr>
+          <w:sz w:val="24"/>
+          <w:szCs w:val="24"/>
+          <w:rtl w:val="0"/>
+        </w:rPr>
+        <w:t xml:space="preserve">Método de Pago de la compra</w:t>
+      </w:r>
+    </w:p>
+    <w:p>
+      <w:pPr>
+        <w:numPr>
+          <w:ilvl w:val="0"/>
+          <w:numId w:val="4"/>
+        </w:numPr>
+        <w:spacing w:line="360" w:lineRule="auto"/>
+        <w:ind w:left="720" w:hanging="360"/>
+        <w:jc w:val="both"/>
+        <w:rPr>
+          <w:sz w:val="24"/>
+          <w:szCs w:val="24"/>
+          <w:u w:val="none"/>
+        </w:rPr>
+      </w:pPr>
+      <w:r>
+        <w:rPr>
+          <w:sz w:val="24"/>
+          <w:szCs w:val="24"/>
+          <w:rtl w:val="0"/>
+        </w:rPr>
         <w:t xml:space="preserve">estado de compra</w:t>
       </w:r>
     </w:p>
@@ -888,7 +984,7 @@
           <w:szCs w:val="24"/>
           <w:rtl w:val="0"/>
         </w:rPr>
-        <w:t xml:space="preserve">código identificador de editorial</w:t>
+        <w:t xml:space="preserve">código identificador del libro</w:t>
       </w:r>
     </w:p>
     <w:p>
@@ -912,7 +1008,7 @@
           <w:szCs w:val="24"/>
           <w:rtl w:val="0"/>
         </w:rPr>
-        <w:t xml:space="preserve">código identificador del libro</w:t>
+        <w:t xml:space="preserve">precio de la compra</w:t>
       </w:r>
     </w:p>
     <w:p>
@@ -927,15 +1023,16 @@
         <w:rPr>
           <w:sz w:val="24"/>
           <w:szCs w:val="24"/>
-        </w:rPr>
-      </w:pPr>
-      <w:r>
-        <w:rPr>
-          <w:sz w:val="24"/>
-          <w:szCs w:val="24"/>
-          <w:rtl w:val="0"/>
-        </w:rPr>
-        <w:t xml:space="preserve">método pago de compra</w:t>
+          <w:u w:val="none"/>
+        </w:rPr>
+      </w:pPr>
+      <w:r>
+        <w:rPr>
+          <w:sz w:val="24"/>
+          <w:szCs w:val="24"/>
+          <w:rtl w:val="0"/>
+        </w:rPr>
+        <w:t xml:space="preserve">cantidad de la compra</w:t>
       </w:r>
     </w:p>
     <w:p>
@@ -959,14 +1056,513 @@
           <w:szCs w:val="24"/>
           <w:rtl w:val="0"/>
         </w:rPr>
-        <w:t xml:space="preserve">precio de la compra</w:t>
-      </w:r>
-    </w:p>
-    <w:p>
-      <w:pPr>
-        <w:numPr>
-          <w:ilvl w:val="0"/>
-          <w:numId w:val="1"/>
+        <w:t xml:space="preserve">total de la compra</w:t>
+      </w:r>
+    </w:p>
+    <w:p>
+      <w:pPr>
+        <w:spacing w:line="360" w:lineRule="auto"/>
+        <w:jc w:val="both"/>
+        <w:rPr>
+          <w:sz w:val="24"/>
+          <w:szCs w:val="24"/>
+        </w:rPr>
+      </w:pPr>
+      <w:r>
+        <w:rPr>
+          <w:rtl w:val="0"/>
+        </w:rPr>
+      </w:r>
+    </w:p>
+    <w:p>
+      <w:pPr>
+        <w:spacing w:line="360" w:lineRule="auto"/>
+        <w:jc w:val="both"/>
+        <w:rPr>
+          <w:sz w:val="24"/>
+          <w:szCs w:val="24"/>
+        </w:rPr>
+      </w:pPr>
+      <w:r>
+        <w:rPr>
+          <w:sz w:val="24"/>
+          <w:szCs w:val="24"/>
+          <w:rtl w:val="0"/>
+        </w:rPr>
+        <w:t xml:space="preserve">De cada libro se desea registrar los siguientes datos:</w:t>
+      </w:r>
+    </w:p>
+    <w:p>
+      <w:pPr>
+        <w:numPr>
+          <w:ilvl w:val="0"/>
+          <w:numId w:val="9"/>
+        </w:numPr>
+        <w:spacing w:line="360" w:lineRule="auto"/>
+        <w:ind w:left="1440" w:hanging="360"/>
+        <w:jc w:val="both"/>
+        <w:rPr>
+          <w:sz w:val="24"/>
+          <w:szCs w:val="24"/>
+          <w:u w:val="none"/>
+        </w:rPr>
+      </w:pPr>
+      <w:r>
+        <w:rPr>
+          <w:sz w:val="24"/>
+          <w:szCs w:val="24"/>
+          <w:rtl w:val="0"/>
+        </w:rPr>
+        <w:t xml:space="preserve">Un identificador único ISBN.</w:t>
+      </w:r>
+    </w:p>
+    <w:p>
+      <w:pPr>
+        <w:numPr>
+          <w:ilvl w:val="0"/>
+          <w:numId w:val="9"/>
+        </w:numPr>
+        <w:spacing w:line="360" w:lineRule="auto"/>
+        <w:ind w:left="1440" w:hanging="360"/>
+        <w:jc w:val="both"/>
+        <w:rPr>
+          <w:sz w:val="24"/>
+          <w:szCs w:val="24"/>
+          <w:u w:val="none"/>
+        </w:rPr>
+      </w:pPr>
+      <w:r>
+        <w:rPr>
+          <w:sz w:val="24"/>
+          <w:szCs w:val="24"/>
+          <w:rtl w:val="0"/>
+        </w:rPr>
+        <w:t xml:space="preserve">Título del libro.</w:t>
+      </w:r>
+    </w:p>
+    <w:p>
+      <w:pPr>
+        <w:numPr>
+          <w:ilvl w:val="0"/>
+          <w:numId w:val="9"/>
+        </w:numPr>
+        <w:spacing w:line="360" w:lineRule="auto"/>
+        <w:ind w:left="1440" w:hanging="360"/>
+        <w:jc w:val="both"/>
+        <w:rPr>
+          <w:sz w:val="24"/>
+          <w:szCs w:val="24"/>
+          <w:u w:val="none"/>
+        </w:rPr>
+      </w:pPr>
+      <w:r>
+        <w:rPr>
+          <w:sz w:val="24"/>
+          <w:szCs w:val="24"/>
+          <w:rtl w:val="0"/>
+        </w:rPr>
+        <w:t xml:space="preserve">Precio.</w:t>
+      </w:r>
+    </w:p>
+    <w:p>
+      <w:pPr>
+        <w:numPr>
+          <w:ilvl w:val="0"/>
+          <w:numId w:val="9"/>
+        </w:numPr>
+        <w:spacing w:line="360" w:lineRule="auto"/>
+        <w:ind w:left="1440" w:hanging="360"/>
+        <w:jc w:val="both"/>
+        <w:rPr>
+          <w:sz w:val="24"/>
+          <w:szCs w:val="24"/>
+          <w:u w:val="none"/>
+        </w:rPr>
+      </w:pPr>
+      <w:r>
+        <w:rPr>
+          <w:sz w:val="24"/>
+          <w:szCs w:val="24"/>
+          <w:rtl w:val="0"/>
+        </w:rPr>
+        <w:t xml:space="preserve">El código identificador de la editorial en los libros.</w:t>
+      </w:r>
+    </w:p>
+    <w:p>
+      <w:pPr>
+        <w:numPr>
+          <w:ilvl w:val="0"/>
+          <w:numId w:val="9"/>
+        </w:numPr>
+        <w:spacing w:line="360" w:lineRule="auto"/>
+        <w:ind w:left="1440" w:hanging="360"/>
+        <w:jc w:val="both"/>
+        <w:rPr>
+          <w:sz w:val="24"/>
+          <w:szCs w:val="24"/>
+          <w:u w:val="none"/>
+        </w:rPr>
+      </w:pPr>
+      <w:r>
+        <w:rPr>
+          <w:sz w:val="24"/>
+          <w:szCs w:val="24"/>
+          <w:rtl w:val="0"/>
+        </w:rPr>
+        <w:t xml:space="preserve">Imágenes del libro.</w:t>
+      </w:r>
+    </w:p>
+    <w:p>
+      <w:pPr>
+        <w:numPr>
+          <w:ilvl w:val="0"/>
+          <w:numId w:val="9"/>
+        </w:numPr>
+        <w:spacing w:line="360" w:lineRule="auto"/>
+        <w:ind w:left="1440" w:hanging="360"/>
+        <w:jc w:val="both"/>
+        <w:rPr>
+          <w:sz w:val="24"/>
+          <w:szCs w:val="24"/>
+          <w:u w:val="none"/>
+        </w:rPr>
+      </w:pPr>
+      <w:r>
+        <w:rPr>
+          <w:sz w:val="24"/>
+          <w:szCs w:val="24"/>
+          <w:rtl w:val="0"/>
+        </w:rPr>
+        <w:t xml:space="preserve">sinopsis.</w:t>
+      </w:r>
+    </w:p>
+    <w:p>
+      <w:pPr>
+        <w:numPr>
+          <w:ilvl w:val="0"/>
+          <w:numId w:val="9"/>
+        </w:numPr>
+        <w:spacing w:line="360" w:lineRule="auto"/>
+        <w:ind w:left="1440" w:hanging="360"/>
+        <w:jc w:val="both"/>
+        <w:rPr>
+          <w:sz w:val="24"/>
+          <w:szCs w:val="24"/>
+          <w:u w:val="none"/>
+        </w:rPr>
+      </w:pPr>
+      <w:r>
+        <w:rPr>
+          <w:sz w:val="24"/>
+          <w:szCs w:val="24"/>
+          <w:rtl w:val="0"/>
+        </w:rPr>
+        <w:t xml:space="preserve">Su categoría </w:t>
+      </w:r>
+    </w:p>
+    <w:p>
+      <w:pPr>
+        <w:spacing w:line="360" w:lineRule="auto"/>
+        <w:jc w:val="both"/>
+        <w:rPr>
+          <w:sz w:val="24"/>
+          <w:szCs w:val="24"/>
+        </w:rPr>
+      </w:pPr>
+      <w:r>
+        <w:rPr>
+          <w:sz w:val="24"/>
+          <w:szCs w:val="24"/>
+          <w:rtl w:val="0"/>
+        </w:rPr>
+        <w:t xml:space="preserve">Cada libro es escrito por un autor además que un libro puede ser escrito por varios autores, y un autor puede escribir varios libros aunque los editores pueden escribir múltiples libros</w:t>
+      </w:r>
+    </w:p>
+    <w:p>
+      <w:pPr>
+        <w:spacing w:line="360" w:lineRule="auto"/>
+        <w:jc w:val="both"/>
+        <w:rPr>
+          <w:sz w:val="24"/>
+          <w:szCs w:val="24"/>
+        </w:rPr>
+      </w:pPr>
+      <w:r>
+        <w:rPr>
+          <w:sz w:val="24"/>
+          <w:szCs w:val="24"/>
+          <w:rtl w:val="0"/>
+        </w:rPr>
+        <w:t xml:space="preserve">de los autores se desean registrar los siguientes datos:</w:t>
+      </w:r>
+    </w:p>
+    <w:p>
+      <w:pPr>
+        <w:numPr>
+          <w:ilvl w:val="0"/>
+          <w:numId w:val="7"/>
+        </w:numPr>
+        <w:spacing w:line="360" w:lineRule="auto"/>
+        <w:ind w:left="1440" w:hanging="360"/>
+        <w:jc w:val="both"/>
+        <w:rPr>
+          <w:sz w:val="24"/>
+          <w:szCs w:val="24"/>
+          <w:u w:val="none"/>
+        </w:rPr>
+      </w:pPr>
+      <w:r>
+        <w:rPr>
+          <w:sz w:val="24"/>
+          <w:szCs w:val="24"/>
+          <w:rtl w:val="0"/>
+        </w:rPr>
+        <w:t xml:space="preserve">Identificador del Autor</w:t>
+      </w:r>
+    </w:p>
+    <w:p>
+      <w:pPr>
+        <w:numPr>
+          <w:ilvl w:val="0"/>
+          <w:numId w:val="7"/>
+        </w:numPr>
+        <w:spacing w:line="360" w:lineRule="auto"/>
+        <w:ind w:left="1440" w:hanging="360"/>
+        <w:jc w:val="both"/>
+        <w:rPr>
+          <w:sz w:val="24"/>
+          <w:szCs w:val="24"/>
+          <w:u w:val="none"/>
+        </w:rPr>
+      </w:pPr>
+      <w:r>
+        <w:rPr>
+          <w:sz w:val="24"/>
+          <w:szCs w:val="24"/>
+          <w:rtl w:val="0"/>
+        </w:rPr>
+        <w:t xml:space="preserve">Nombre del autor</w:t>
+      </w:r>
+    </w:p>
+    <w:p>
+      <w:pPr>
+        <w:numPr>
+          <w:ilvl w:val="0"/>
+          <w:numId w:val="7"/>
+        </w:numPr>
+        <w:spacing w:line="360" w:lineRule="auto"/>
+        <w:ind w:left="1440" w:hanging="360"/>
+        <w:jc w:val="both"/>
+        <w:rPr>
+          <w:sz w:val="24"/>
+          <w:szCs w:val="24"/>
+          <w:u w:val="none"/>
+        </w:rPr>
+      </w:pPr>
+      <w:r>
+        <w:rPr>
+          <w:sz w:val="24"/>
+          <w:szCs w:val="24"/>
+          <w:rtl w:val="0"/>
+        </w:rPr>
+        <w:t xml:space="preserve">Nacionalidad del autor</w:t>
+      </w:r>
+    </w:p>
+    <w:p>
+      <w:pPr>
+        <w:numPr>
+          <w:ilvl w:val="0"/>
+          <w:numId w:val="7"/>
+        </w:numPr>
+        <w:spacing w:line="360" w:lineRule="auto"/>
+        <w:ind w:left="1440" w:hanging="360"/>
+        <w:jc w:val="both"/>
+        <w:rPr>
+          <w:sz w:val="24"/>
+          <w:szCs w:val="24"/>
+          <w:u w:val="none"/>
+        </w:rPr>
+      </w:pPr>
+      <w:r>
+        <w:rPr>
+          <w:sz w:val="24"/>
+          <w:szCs w:val="24"/>
+          <w:rtl w:val="0"/>
+        </w:rPr>
+        <w:t xml:space="preserve">Pequeña biografía</w:t>
+      </w:r>
+    </w:p>
+    <w:p>
+      <w:pPr>
+        <w:numPr>
+          <w:ilvl w:val="0"/>
+          <w:numId w:val="7"/>
+        </w:numPr>
+        <w:spacing w:line="360" w:lineRule="auto"/>
+        <w:ind w:left="1440" w:hanging="360"/>
+        <w:jc w:val="both"/>
+        <w:rPr>
+          <w:sz w:val="24"/>
+          <w:szCs w:val="24"/>
+          <w:u w:val="none"/>
+        </w:rPr>
+      </w:pPr>
+      <w:r>
+        <w:rPr>
+          <w:sz w:val="24"/>
+          <w:szCs w:val="24"/>
+          <w:rtl w:val="0"/>
+        </w:rPr>
+        <w:t xml:space="preserve">Fecha de nacimiento</w:t>
+      </w:r>
+    </w:p>
+    <w:p>
+      <w:pPr>
+        <w:numPr>
+          <w:ilvl w:val="0"/>
+          <w:numId w:val="7"/>
+        </w:numPr>
+        <w:spacing w:line="360" w:lineRule="auto"/>
+        <w:ind w:left="1440" w:hanging="360"/>
+        <w:jc w:val="both"/>
+        <w:rPr>
+          <w:sz w:val="24"/>
+          <w:szCs w:val="24"/>
+          <w:u w:val="none"/>
+        </w:rPr>
+      </w:pPr>
+      <w:r>
+        <w:rPr>
+          <w:sz w:val="24"/>
+          <w:szCs w:val="24"/>
+          <w:rtl w:val="0"/>
+        </w:rPr>
+        <w:t xml:space="preserve">Foto del Autor</w:t>
+      </w:r>
+    </w:p>
+    <w:p>
+      <w:pPr>
+        <w:spacing w:line="360" w:lineRule="auto"/>
+        <w:ind w:left="1440" w:firstLine="0"/>
+        <w:jc w:val="both"/>
+        <w:rPr>
+          <w:sz w:val="24"/>
+          <w:szCs w:val="24"/>
+        </w:rPr>
+      </w:pPr>
+      <w:r>
+        <w:rPr>
+          <w:rtl w:val="0"/>
+        </w:rPr>
+      </w:r>
+    </w:p>
+    <w:p>
+      <w:pPr>
+        <w:spacing w:line="360" w:lineRule="auto"/>
+        <w:jc w:val="both"/>
+        <w:rPr>
+          <w:sz w:val="24"/>
+          <w:szCs w:val="24"/>
+        </w:rPr>
+      </w:pPr>
+      <w:r>
+        <w:rPr>
+          <w:sz w:val="24"/>
+          <w:szCs w:val="24"/>
+          <w:rtl w:val="0"/>
+        </w:rPr>
+        <w:t xml:space="preserve">En la librería existe un Carrito donde los clientes pueden añadir los diferentes libros que desean para su posterior compra, indicando la cantidad de copias que desearían comprar, estas cantidades de copias  se verifican que existan en stock aunque no se descuentan de stock hasta su compra.</w:t>
+      </w:r>
+    </w:p>
+    <w:p>
+      <w:pPr>
+        <w:spacing w:line="360" w:lineRule="auto"/>
+        <w:jc w:val="both"/>
+        <w:rPr>
+          <w:sz w:val="24"/>
+          <w:szCs w:val="24"/>
+        </w:rPr>
+      </w:pPr>
+      <w:r>
+        <w:rPr>
+          <w:rtl w:val="0"/>
+        </w:rPr>
+      </w:r>
+    </w:p>
+    <w:p>
+      <w:pPr>
+        <w:spacing w:line="360" w:lineRule="auto"/>
+        <w:jc w:val="both"/>
+        <w:rPr>
+          <w:sz w:val="24"/>
+          <w:szCs w:val="24"/>
+        </w:rPr>
+      </w:pPr>
+      <w:r>
+        <w:rPr>
+          <w:sz w:val="24"/>
+          <w:szCs w:val="24"/>
+          <w:rtl w:val="0"/>
+        </w:rPr>
+        <w:t xml:space="preserve">Del carrito se desea registrar los siguientes datos:</w:t>
+      </w:r>
+    </w:p>
+    <w:p>
+      <w:pPr>
+        <w:spacing w:line="360" w:lineRule="auto"/>
+        <w:jc w:val="both"/>
+        <w:rPr>
+          <w:sz w:val="24"/>
+          <w:szCs w:val="24"/>
+        </w:rPr>
+      </w:pPr>
+      <w:r>
+        <w:rPr>
+          <w:sz w:val="24"/>
+          <w:szCs w:val="24"/>
+          <w:rtl w:val="0"/>
+        </w:rPr>
+        <w:t xml:space="preserve">fecha y hora del carrito.</w:t>
+      </w:r>
+    </w:p>
+    <w:p>
+      <w:pPr>
+        <w:spacing w:line="360" w:lineRule="auto"/>
+        <w:jc w:val="both"/>
+        <w:rPr>
+          <w:sz w:val="24"/>
+          <w:szCs w:val="24"/>
+        </w:rPr>
+      </w:pPr>
+      <w:r>
+        <w:rPr>
+          <w:sz w:val="24"/>
+          <w:szCs w:val="24"/>
+          <w:rtl w:val="0"/>
+        </w:rPr>
+        <w:t xml:space="preserve">Este dato se mantiene durante 72 horas antes de ser eliminado</w:t>
+      </w:r>
+    </w:p>
+    <w:p>
+      <w:pPr>
+        <w:spacing w:line="360" w:lineRule="auto"/>
+        <w:jc w:val="both"/>
+        <w:rPr>
+          <w:sz w:val="24"/>
+          <w:szCs w:val="24"/>
+        </w:rPr>
+      </w:pPr>
+      <w:r>
+        <w:rPr>
+          <w:rtl w:val="0"/>
+        </w:rPr>
+      </w:r>
+    </w:p>
+    <w:p>
+      <w:pPr>
+        <w:numPr>
+          <w:ilvl w:val="0"/>
+          <w:numId w:val="12"/>
         </w:numPr>
         <w:spacing w:line="360" w:lineRule="auto"/>
         <w:ind w:left="720" w:hanging="360"/>
@@ -983,7 +1579,78 @@
           <w:szCs w:val="24"/>
           <w:rtl w:val="0"/>
         </w:rPr>
-        <w:t xml:space="preserve">cantidad de la compra</w:t>
+        <w:t xml:space="preserve">código carrito</w:t>
+      </w:r>
+    </w:p>
+    <w:p>
+      <w:pPr>
+        <w:numPr>
+          <w:ilvl w:val="0"/>
+          <w:numId w:val="12"/>
+        </w:numPr>
+        <w:spacing w:line="360" w:lineRule="auto"/>
+        <w:ind w:left="720" w:hanging="360"/>
+        <w:jc w:val="both"/>
+        <w:rPr>
+          <w:sz w:val="24"/>
+          <w:szCs w:val="24"/>
+          <w:u w:val="none"/>
+        </w:rPr>
+      </w:pPr>
+      <w:r>
+        <w:rPr>
+          <w:sz w:val="24"/>
+          <w:szCs w:val="24"/>
+          <w:rtl w:val="0"/>
+        </w:rPr>
+        <w:t xml:space="preserve">email del usuario</w:t>
+      </w:r>
+    </w:p>
+    <w:p>
+      <w:pPr>
+        <w:numPr>
+          <w:ilvl w:val="0"/>
+          <w:numId w:val="12"/>
+        </w:numPr>
+        <w:spacing w:line="360" w:lineRule="auto"/>
+        <w:ind w:left="720" w:hanging="360"/>
+        <w:jc w:val="both"/>
+        <w:rPr>
+          <w:sz w:val="24"/>
+          <w:szCs w:val="24"/>
+          <w:u w:val="none"/>
+        </w:rPr>
+      </w:pPr>
+      <w:r>
+        <w:rPr>
+          <w:sz w:val="24"/>
+          <w:szCs w:val="24"/>
+          <w:rtl w:val="0"/>
+        </w:rPr>
+        <w:t xml:space="preserve">isbn del libro que está en el carrito</w:t>
+      </w:r>
+    </w:p>
+    <w:p>
+      <w:pPr>
+        <w:numPr>
+          <w:ilvl w:val="0"/>
+          <w:numId w:val="12"/>
+        </w:numPr>
+        <w:spacing w:line="360" w:lineRule="auto"/>
+        <w:ind w:left="720" w:hanging="360"/>
+        <w:jc w:val="both"/>
+        <w:rPr>
+          <w:sz w:val="24"/>
+          <w:szCs w:val="24"/>
+        </w:rPr>
+      </w:pPr>
+      <w:r>
+        <w:rPr>
+          <w:sz w:val="24"/>
+          <w:szCs w:val="24"/>
+          <w:rtl w:val="0"/>
+        </w:rPr>
+        <w:t xml:space="preserve">fecha y hora del carrito</w:t>
       </w:r>
     </w:p>
     <w:p>
@@ -1005,556 +1672,59 @@
     <w:p>
       <w:pPr>
         <w:spacing w:line="360" w:lineRule="auto"/>
-        <w:ind w:left="720" w:firstLine="0"/>
-        <w:jc w:val="both"/>
-        <w:rPr>
-          <w:sz w:val="24"/>
-          <w:szCs w:val="24"/>
-        </w:rPr>
-      </w:pPr>
-      <w:r>
-        <w:rPr>
-          <w:rtl w:val="0"/>
-        </w:rPr>
-      </w:r>
-    </w:p>
-    <w:p>
-      <w:pPr>
-        <w:spacing w:line="360" w:lineRule="auto"/>
-        <w:jc w:val="both"/>
-        <w:rPr>
-          <w:sz w:val="24"/>
-          <w:szCs w:val="24"/>
-        </w:rPr>
-      </w:pPr>
-      <w:r>
-        <w:rPr>
-          <w:rtl w:val="0"/>
-        </w:rPr>
-      </w:r>
-    </w:p>
-    <w:p>
-      <w:pPr>
-        <w:spacing w:line="360" w:lineRule="auto"/>
-        <w:jc w:val="both"/>
-        <w:rPr>
-          <w:sz w:val="24"/>
-          <w:szCs w:val="24"/>
-        </w:rPr>
-      </w:pPr>
-      <w:r>
-        <w:rPr>
-          <w:sz w:val="24"/>
-          <w:szCs w:val="24"/>
-          <w:rtl w:val="0"/>
-        </w:rPr>
-        <w:t xml:space="preserve">De cada libro se desea registrar los siguientes datos:</w:t>
-      </w:r>
-    </w:p>
-    <w:p>
-      <w:pPr>
-        <w:numPr>
-          <w:ilvl w:val="0"/>
-          <w:numId w:val="9"/>
-        </w:numPr>
-        <w:spacing w:line="360" w:lineRule="auto"/>
-        <w:ind w:left="1440" w:hanging="360"/>
-        <w:jc w:val="both"/>
-        <w:rPr>
-          <w:sz w:val="24"/>
-          <w:szCs w:val="24"/>
-          <w:u w:val="none"/>
-        </w:rPr>
-      </w:pPr>
-      <w:r>
-        <w:rPr>
-          <w:sz w:val="24"/>
-          <w:szCs w:val="24"/>
-          <w:rtl w:val="0"/>
-        </w:rPr>
-        <w:t xml:space="preserve">Un identificador único.</w:t>
-      </w:r>
-    </w:p>
-    <w:p>
-      <w:pPr>
-        <w:numPr>
-          <w:ilvl w:val="0"/>
-          <w:numId w:val="9"/>
-        </w:numPr>
-        <w:spacing w:line="360" w:lineRule="auto"/>
-        <w:ind w:left="1440" w:hanging="360"/>
-        <w:jc w:val="both"/>
-        <w:rPr>
-          <w:sz w:val="24"/>
-          <w:szCs w:val="24"/>
-          <w:u w:val="none"/>
-        </w:rPr>
-      </w:pPr>
-      <w:r>
-        <w:rPr>
-          <w:sz w:val="24"/>
-          <w:szCs w:val="24"/>
-          <w:rtl w:val="0"/>
-        </w:rPr>
-        <w:t xml:space="preserve">Título del libro.</w:t>
-      </w:r>
-    </w:p>
-    <w:p>
-      <w:pPr>
-        <w:numPr>
-          <w:ilvl w:val="0"/>
-          <w:numId w:val="9"/>
-        </w:numPr>
-        <w:spacing w:line="360" w:lineRule="auto"/>
-        <w:ind w:left="1440" w:hanging="360"/>
-        <w:jc w:val="both"/>
-        <w:rPr>
-          <w:sz w:val="24"/>
-          <w:szCs w:val="24"/>
-          <w:u w:val="none"/>
-        </w:rPr>
-      </w:pPr>
-      <w:r>
-        <w:rPr>
-          <w:sz w:val="24"/>
-          <w:szCs w:val="24"/>
-          <w:rtl w:val="0"/>
-        </w:rPr>
-        <w:t xml:space="preserve">Precio.</w:t>
-      </w:r>
-    </w:p>
-    <w:p>
-      <w:pPr>
-        <w:numPr>
-          <w:ilvl w:val="0"/>
-          <w:numId w:val="9"/>
-        </w:numPr>
-        <w:spacing w:line="360" w:lineRule="auto"/>
-        <w:ind w:left="1440" w:hanging="360"/>
-        <w:jc w:val="both"/>
-        <w:rPr>
-          <w:sz w:val="24"/>
-          <w:szCs w:val="24"/>
-          <w:u w:val="none"/>
-        </w:rPr>
-      </w:pPr>
-      <w:r>
-        <w:rPr>
-          <w:sz w:val="24"/>
-          <w:szCs w:val="24"/>
-          <w:rtl w:val="0"/>
-        </w:rPr>
-        <w:t xml:space="preserve">El código identificador de la editorial en los libros.</w:t>
-      </w:r>
-    </w:p>
-    <w:p>
-      <w:pPr>
-        <w:numPr>
-          <w:ilvl w:val="0"/>
-          <w:numId w:val="9"/>
-        </w:numPr>
-        <w:spacing w:line="360" w:lineRule="auto"/>
-        <w:ind w:left="1440" w:hanging="360"/>
-        <w:jc w:val="both"/>
-        <w:rPr>
-          <w:sz w:val="24"/>
-          <w:szCs w:val="24"/>
-          <w:u w:val="none"/>
-        </w:rPr>
-      </w:pPr>
-      <w:r>
-        <w:rPr>
-          <w:sz w:val="24"/>
-          <w:szCs w:val="24"/>
-          <w:rtl w:val="0"/>
-        </w:rPr>
-        <w:t xml:space="preserve">ISBN</w:t>
-      </w:r>
-    </w:p>
-    <w:p>
-      <w:pPr>
-        <w:numPr>
-          <w:ilvl w:val="0"/>
-          <w:numId w:val="9"/>
-        </w:numPr>
-        <w:spacing w:line="360" w:lineRule="auto"/>
-        <w:ind w:left="1440" w:hanging="360"/>
-        <w:jc w:val="both"/>
-        <w:rPr>
-          <w:sz w:val="24"/>
-          <w:szCs w:val="24"/>
-          <w:u w:val="none"/>
-        </w:rPr>
-      </w:pPr>
-      <w:r>
-        <w:rPr>
-          <w:sz w:val="24"/>
-          <w:szCs w:val="24"/>
-          <w:rtl w:val="0"/>
-        </w:rPr>
-        <w:t xml:space="preserve">Identificador del autor</w:t>
-      </w:r>
-    </w:p>
-    <w:p>
-      <w:pPr>
-        <w:numPr>
-          <w:ilvl w:val="0"/>
-          <w:numId w:val="9"/>
-        </w:numPr>
-        <w:spacing w:line="360" w:lineRule="auto"/>
-        <w:ind w:left="1440" w:hanging="360"/>
-        <w:jc w:val="both"/>
-        <w:rPr>
-          <w:sz w:val="24"/>
-          <w:szCs w:val="24"/>
-          <w:u w:val="none"/>
-        </w:rPr>
-      </w:pPr>
-      <w:r>
-        <w:rPr>
-          <w:sz w:val="24"/>
-          <w:szCs w:val="24"/>
-          <w:rtl w:val="0"/>
-        </w:rPr>
-        <w:t xml:space="preserve">Imágenes del libro.</w:t>
-      </w:r>
-    </w:p>
-    <w:p>
-      <w:pPr>
-        <w:numPr>
-          <w:ilvl w:val="0"/>
-          <w:numId w:val="9"/>
-        </w:numPr>
-        <w:spacing w:line="360" w:lineRule="auto"/>
-        <w:ind w:left="1440" w:hanging="360"/>
-        <w:jc w:val="both"/>
-        <w:rPr>
-          <w:sz w:val="24"/>
-          <w:szCs w:val="24"/>
-          <w:u w:val="none"/>
-        </w:rPr>
-      </w:pPr>
-      <w:r>
-        <w:rPr>
-          <w:sz w:val="24"/>
-          <w:szCs w:val="24"/>
-          <w:rtl w:val="0"/>
-        </w:rPr>
-        <w:t xml:space="preserve">sinopsis.</w:t>
-      </w:r>
-    </w:p>
-    <w:p>
-      <w:pPr>
-        <w:numPr>
-          <w:ilvl w:val="0"/>
-          <w:numId w:val="9"/>
-        </w:numPr>
-        <w:spacing w:line="360" w:lineRule="auto"/>
-        <w:ind w:left="1440" w:hanging="360"/>
-        <w:jc w:val="both"/>
-        <w:rPr>
-          <w:sz w:val="24"/>
-          <w:szCs w:val="24"/>
-          <w:u w:val="none"/>
-        </w:rPr>
-      </w:pPr>
-      <w:r>
-        <w:rPr>
-          <w:sz w:val="24"/>
-          <w:szCs w:val="24"/>
-          <w:rtl w:val="0"/>
-        </w:rPr>
-        <w:t xml:space="preserve">Su categoría </w:t>
-      </w:r>
-    </w:p>
-    <w:p>
-      <w:pPr>
-        <w:spacing w:line="360" w:lineRule="auto"/>
-        <w:jc w:val="both"/>
-        <w:rPr>
-          <w:sz w:val="24"/>
-          <w:szCs w:val="24"/>
-        </w:rPr>
-      </w:pPr>
-      <w:r>
-        <w:rPr>
-          <w:sz w:val="24"/>
-          <w:szCs w:val="24"/>
-          <w:rtl w:val="0"/>
-        </w:rPr>
-        <w:t xml:space="preserve">Cada libro es escrito por un autor además que un libro puede ser escrito por varios autores, y un autor puede escribir varios libros aunque los editores pueden escribir múltiples libros</w:t>
-      </w:r>
-    </w:p>
-    <w:p>
-      <w:pPr>
-        <w:spacing w:line="360" w:lineRule="auto"/>
-        <w:jc w:val="both"/>
-        <w:rPr>
-          <w:sz w:val="24"/>
-          <w:szCs w:val="24"/>
-        </w:rPr>
-      </w:pPr>
-      <w:r>
-        <w:rPr>
-          <w:sz w:val="24"/>
-          <w:szCs w:val="24"/>
-          <w:rtl w:val="0"/>
-        </w:rPr>
-        <w:t xml:space="preserve">de los autores se desean registrar los siguientes datos:</w:t>
-      </w:r>
-    </w:p>
-    <w:p>
-      <w:pPr>
-        <w:numPr>
-          <w:ilvl w:val="0"/>
-          <w:numId w:val="7"/>
-        </w:numPr>
-        <w:spacing w:line="360" w:lineRule="auto"/>
-        <w:ind w:left="1440" w:hanging="360"/>
-        <w:jc w:val="both"/>
-        <w:rPr>
-          <w:sz w:val="24"/>
-          <w:szCs w:val="24"/>
-          <w:u w:val="none"/>
-        </w:rPr>
-      </w:pPr>
-      <w:r>
-        <w:rPr>
-          <w:sz w:val="24"/>
-          <w:szCs w:val="24"/>
-          <w:rtl w:val="0"/>
-        </w:rPr>
-        <w:t xml:space="preserve">Identificador del Autor</w:t>
-      </w:r>
-    </w:p>
-    <w:p>
-      <w:pPr>
-        <w:numPr>
-          <w:ilvl w:val="0"/>
-          <w:numId w:val="7"/>
-        </w:numPr>
-        <w:spacing w:line="360" w:lineRule="auto"/>
-        <w:ind w:left="1440" w:hanging="360"/>
-        <w:jc w:val="both"/>
-        <w:rPr>
-          <w:sz w:val="24"/>
-          <w:szCs w:val="24"/>
-          <w:u w:val="none"/>
-        </w:rPr>
-      </w:pPr>
-      <w:r>
-        <w:rPr>
-          <w:sz w:val="24"/>
-          <w:szCs w:val="24"/>
-          <w:rtl w:val="0"/>
-        </w:rPr>
-        <w:t xml:space="preserve">Nombre del autor</w:t>
-      </w:r>
-    </w:p>
-    <w:p>
-      <w:pPr>
-        <w:numPr>
-          <w:ilvl w:val="0"/>
-          <w:numId w:val="7"/>
-        </w:numPr>
-        <w:spacing w:line="360" w:lineRule="auto"/>
-        <w:ind w:left="1440" w:hanging="360"/>
-        <w:jc w:val="both"/>
-        <w:rPr>
-          <w:sz w:val="24"/>
-          <w:szCs w:val="24"/>
-          <w:u w:val="none"/>
-        </w:rPr>
-      </w:pPr>
-      <w:r>
-        <w:rPr>
-          <w:sz w:val="24"/>
-          <w:szCs w:val="24"/>
-          <w:rtl w:val="0"/>
-        </w:rPr>
-        <w:t xml:space="preserve">Nacionalidad del autor</w:t>
-      </w:r>
-    </w:p>
-    <w:p>
-      <w:pPr>
-        <w:numPr>
-          <w:ilvl w:val="0"/>
-          <w:numId w:val="7"/>
-        </w:numPr>
-        <w:spacing w:line="360" w:lineRule="auto"/>
-        <w:ind w:left="1440" w:hanging="360"/>
-        <w:jc w:val="both"/>
-        <w:rPr>
-          <w:sz w:val="24"/>
-          <w:szCs w:val="24"/>
-          <w:u w:val="none"/>
-        </w:rPr>
-      </w:pPr>
-      <w:r>
-        <w:rPr>
-          <w:sz w:val="24"/>
-          <w:szCs w:val="24"/>
-          <w:rtl w:val="0"/>
-        </w:rPr>
-        <w:t xml:space="preserve">Pequeña biografía</w:t>
-      </w:r>
-    </w:p>
-    <w:p>
-      <w:pPr>
-        <w:numPr>
-          <w:ilvl w:val="0"/>
-          <w:numId w:val="7"/>
-        </w:numPr>
-        <w:spacing w:line="360" w:lineRule="auto"/>
-        <w:ind w:left="1440" w:hanging="360"/>
-        <w:jc w:val="both"/>
-        <w:rPr>
-          <w:sz w:val="24"/>
-          <w:szCs w:val="24"/>
-          <w:u w:val="none"/>
-        </w:rPr>
-      </w:pPr>
-      <w:r>
-        <w:rPr>
-          <w:sz w:val="24"/>
-          <w:szCs w:val="24"/>
-          <w:rtl w:val="0"/>
-        </w:rPr>
-        <w:t xml:space="preserve">Fecha de nacimiento</w:t>
-      </w:r>
-    </w:p>
-    <w:p>
-      <w:pPr>
-        <w:numPr>
-          <w:ilvl w:val="0"/>
-          <w:numId w:val="7"/>
-        </w:numPr>
-        <w:spacing w:line="360" w:lineRule="auto"/>
-        <w:ind w:left="1440" w:hanging="360"/>
-        <w:jc w:val="both"/>
-        <w:rPr>
-          <w:sz w:val="24"/>
-          <w:szCs w:val="24"/>
-          <w:u w:val="none"/>
-        </w:rPr>
-      </w:pPr>
-      <w:r>
-        <w:rPr>
-          <w:sz w:val="24"/>
-          <w:szCs w:val="24"/>
-          <w:rtl w:val="0"/>
-        </w:rPr>
-        <w:t xml:space="preserve">Foto del Autor</w:t>
-      </w:r>
-    </w:p>
-    <w:p>
-      <w:pPr>
-        <w:spacing w:line="360" w:lineRule="auto"/>
-        <w:ind w:left="1440" w:firstLine="0"/>
-        <w:jc w:val="both"/>
-        <w:rPr>
-          <w:sz w:val="24"/>
-          <w:szCs w:val="24"/>
-        </w:rPr>
-      </w:pPr>
-      <w:r>
-        <w:rPr>
-          <w:rtl w:val="0"/>
-        </w:rPr>
-      </w:r>
-    </w:p>
-    <w:p>
-      <w:pPr>
-        <w:spacing w:line="360" w:lineRule="auto"/>
-        <w:jc w:val="both"/>
-        <w:rPr>
-          <w:sz w:val="24"/>
-          <w:szCs w:val="24"/>
-        </w:rPr>
-      </w:pPr>
-      <w:r>
-        <w:rPr>
-          <w:sz w:val="24"/>
-          <w:szCs w:val="24"/>
-          <w:rtl w:val="0"/>
-        </w:rPr>
-        <w:t xml:space="preserve">En la librería existe un Carrito donde los clientes pueden añadir los diferentes libros que desean para su posterior compra, indicando la cantidad de copias que desearían comprar, estas cantidades de copias  se verifican que existan en stock aunque no se descuentan de stock hasta su compra.</w:t>
-      </w:r>
-    </w:p>
-    <w:p>
-      <w:pPr>
-        <w:spacing w:line="360" w:lineRule="auto"/>
-        <w:jc w:val="both"/>
-        <w:rPr>
-          <w:sz w:val="24"/>
-          <w:szCs w:val="24"/>
-        </w:rPr>
-      </w:pPr>
-      <w:r>
-        <w:rPr>
-          <w:rtl w:val="0"/>
-        </w:rPr>
-      </w:r>
-    </w:p>
-    <w:p>
-      <w:pPr>
-        <w:spacing w:line="360" w:lineRule="auto"/>
-        <w:jc w:val="both"/>
-        <w:rPr>
-          <w:sz w:val="24"/>
-          <w:szCs w:val="24"/>
-        </w:rPr>
-      </w:pPr>
-      <w:r>
-        <w:rPr>
-          <w:sz w:val="24"/>
-          <w:szCs w:val="24"/>
-          <w:rtl w:val="0"/>
-        </w:rPr>
-        <w:t xml:space="preserve">Del carrito se desea registrar los siguientes datos:</w:t>
-      </w:r>
-    </w:p>
-    <w:p>
-      <w:pPr>
-        <w:spacing w:line="360" w:lineRule="auto"/>
-        <w:jc w:val="both"/>
-        <w:rPr>
-          <w:sz w:val="24"/>
-          <w:szCs w:val="24"/>
-        </w:rPr>
-      </w:pPr>
-      <w:r>
-        <w:rPr>
-          <w:sz w:val="24"/>
-          <w:szCs w:val="24"/>
-          <w:rtl w:val="0"/>
-        </w:rPr>
-        <w:t xml:space="preserve">Un artículo no puede estar más de 2 días y 24 HRS en el carrito del cliente, si el cliente no realizó la compra de los artículos en ese plazo se eliminarán de su carrito,</w:t>
-      </w:r>
-    </w:p>
-    <w:p>
-      <w:pPr>
-        <w:spacing w:line="360" w:lineRule="auto"/>
-        <w:jc w:val="both"/>
-        <w:rPr>
-          <w:sz w:val="24"/>
-          <w:szCs w:val="24"/>
-        </w:rPr>
-      </w:pPr>
-      <w:r>
-        <w:rPr>
-          <w:sz w:val="24"/>
-          <w:szCs w:val="24"/>
-          <w:rtl w:val="0"/>
-        </w:rPr>
-        <w:t xml:space="preserve">los clientes son capaces de poder eliminar los artículos manualmente si así lo desean.</w:t>
-      </w:r>
-    </w:p>
-    <w:p>
-      <w:pPr>
-        <w:numPr>
-          <w:ilvl w:val="0"/>
-          <w:numId w:val="12"/>
+        <w:jc w:val="both"/>
+        <w:rPr>
+          <w:sz w:val="24"/>
+          <w:szCs w:val="24"/>
+        </w:rPr>
+      </w:pPr>
+      <w:r>
+        <w:rPr>
+          <w:sz w:val="24"/>
+          <w:szCs w:val="24"/>
+          <w:rtl w:val="0"/>
+        </w:rPr>
+        <w:t xml:space="preserve">Los clientes tienen que hacer pedidos antes de poder adquirir cualquier tipo de libro, no se puede comprar un libro si no hubo un pedido con anterioridad ya pre establecido, de los pedidos se desea registrar los siguientes datos:</w:t>
+      </w:r>
+    </w:p>
+    <w:p>
+      <w:pPr>
+        <w:spacing w:line="360" w:lineRule="auto"/>
+        <w:jc w:val="both"/>
+        <w:rPr>
+          <w:sz w:val="24"/>
+          <w:szCs w:val="24"/>
+        </w:rPr>
+      </w:pPr>
+      <w:r>
+        <w:rPr>
+          <w:rtl w:val="0"/>
+        </w:rPr>
+      </w:r>
+    </w:p>
+    <w:p>
+      <w:pPr>
+        <w:spacing w:line="360" w:lineRule="auto"/>
+        <w:jc w:val="both"/>
+        <w:rPr>
+          <w:sz w:val="24"/>
+          <w:szCs w:val="24"/>
+        </w:rPr>
+      </w:pPr>
+      <w:r>
+        <w:rPr>
+          <w:sz w:val="24"/>
+          <w:szCs w:val="24"/>
+          <w:rtl w:val="0"/>
+        </w:rPr>
+        <w:t xml:space="preserve">Se cuenta con un sistema de envío en todo el país, ya sea por correo, retirar en el local más cercano,etc</w:t>
+      </w:r>
+    </w:p>
+    <w:p>
+      <w:pPr>
+        <w:numPr>
+          <w:ilvl w:val="0"/>
+          <w:numId w:val="2"/>
         </w:numPr>
         <w:spacing w:line="360" w:lineRule="auto"/>
         <w:ind w:left="720" w:hanging="360"/>
@@ -1571,14 +1741,14 @@
           <w:szCs w:val="24"/>
           <w:rtl w:val="0"/>
         </w:rPr>
-        <w:t xml:space="preserve">código carrito</w:t>
-      </w:r>
-    </w:p>
-    <w:p>
-      <w:pPr>
-        <w:numPr>
-          <w:ilvl w:val="0"/>
-          <w:numId w:val="12"/>
+        <w:t xml:space="preserve">id de la venta</w:t>
+      </w:r>
+    </w:p>
+    <w:p>
+      <w:pPr>
+        <w:numPr>
+          <w:ilvl w:val="0"/>
+          <w:numId w:val="2"/>
         </w:numPr>
         <w:spacing w:line="360" w:lineRule="auto"/>
         <w:ind w:left="720" w:hanging="360"/>
@@ -1595,14 +1765,14 @@
           <w:szCs w:val="24"/>
           <w:rtl w:val="0"/>
         </w:rPr>
-        <w:t xml:space="preserve">código cliente</w:t>
-      </w:r>
-    </w:p>
-    <w:p>
-      <w:pPr>
-        <w:numPr>
-          <w:ilvl w:val="0"/>
-          <w:numId w:val="12"/>
+        <w:t xml:space="preserve">descripción del pedido</w:t>
+      </w:r>
+    </w:p>
+    <w:p>
+      <w:pPr>
+        <w:numPr>
+          <w:ilvl w:val="0"/>
+          <w:numId w:val="2"/>
         </w:numPr>
         <w:spacing w:line="360" w:lineRule="auto"/>
         <w:ind w:left="720" w:hanging="360"/>
@@ -1619,14 +1789,253 @@
           <w:szCs w:val="24"/>
           <w:rtl w:val="0"/>
         </w:rPr>
-        <w:t xml:space="preserve">isbn del libro que está en el carrito</w:t>
-      </w:r>
-    </w:p>
-    <w:p>
-      <w:pPr>
-        <w:numPr>
-          <w:ilvl w:val="0"/>
-          <w:numId w:val="12"/>
+        <w:t xml:space="preserve">sistema de envío</w:t>
+      </w:r>
+    </w:p>
+    <w:p>
+      <w:pPr>
+        <w:spacing w:line="360" w:lineRule="auto"/>
+        <w:jc w:val="both"/>
+        <w:rPr>
+          <w:sz w:val="24"/>
+          <w:szCs w:val="24"/>
+        </w:rPr>
+      </w:pPr>
+      <w:r>
+        <w:rPr>
+          <w:rtl w:val="0"/>
+        </w:rPr>
+      </w:r>
+    </w:p>
+    <w:p>
+      <w:pPr>
+        <w:spacing w:line="360" w:lineRule="auto"/>
+        <w:jc w:val="both"/>
+        <w:rPr>
+          <w:sz w:val="24"/>
+          <w:szCs w:val="24"/>
+        </w:rPr>
+      </w:pPr>
+      <w:r>
+        <w:rPr>
+          <w:sz w:val="24"/>
+          <w:szCs w:val="24"/>
+          <w:rtl w:val="0"/>
+        </w:rPr>
+        <w:t xml:space="preserve">Los clientes son capaces de adquirir distintos libros en diversas cantidades generando una nueva venta de la cual se desea registrar los siguientes datos:</w:t>
+      </w:r>
+    </w:p>
+    <w:p>
+      <w:pPr>
+        <w:spacing w:line="360" w:lineRule="auto"/>
+        <w:jc w:val="both"/>
+        <w:rPr>
+          <w:sz w:val="24"/>
+          <w:szCs w:val="24"/>
+        </w:rPr>
+      </w:pPr>
+      <w:r>
+        <w:rPr>
+          <w:rtl w:val="0"/>
+        </w:rPr>
+      </w:r>
+    </w:p>
+    <w:p>
+      <w:pPr>
+        <w:numPr>
+          <w:ilvl w:val="0"/>
+          <w:numId w:val="8"/>
+        </w:numPr>
+        <w:spacing w:line="360" w:lineRule="auto"/>
+        <w:ind w:left="1440" w:hanging="360"/>
+        <w:jc w:val="both"/>
+        <w:rPr>
+          <w:sz w:val="24"/>
+          <w:szCs w:val="24"/>
+          <w:u w:val="none"/>
+        </w:rPr>
+      </w:pPr>
+      <w:r>
+        <w:rPr>
+          <w:sz w:val="24"/>
+          <w:szCs w:val="24"/>
+          <w:rtl w:val="0"/>
+        </w:rPr>
+        <w:t xml:space="preserve">Identificador de venta</w:t>
+      </w:r>
+    </w:p>
+    <w:p>
+      <w:pPr>
+        <w:numPr>
+          <w:ilvl w:val="0"/>
+          <w:numId w:val="8"/>
+        </w:numPr>
+        <w:spacing w:line="360" w:lineRule="auto"/>
+        <w:ind w:left="1440" w:hanging="360"/>
+        <w:jc w:val="both"/>
+        <w:rPr>
+          <w:sz w:val="24"/>
+          <w:szCs w:val="24"/>
+          <w:u w:val="none"/>
+        </w:rPr>
+      </w:pPr>
+      <w:r>
+        <w:rPr>
+          <w:sz w:val="24"/>
+          <w:szCs w:val="24"/>
+          <w:rtl w:val="0"/>
+        </w:rPr>
+        <w:t xml:space="preserve">Identificador del cliente</w:t>
+      </w:r>
+    </w:p>
+    <w:p>
+      <w:pPr>
+        <w:numPr>
+          <w:ilvl w:val="0"/>
+          <w:numId w:val="8"/>
+        </w:numPr>
+        <w:spacing w:line="360" w:lineRule="auto"/>
+        <w:ind w:left="1440" w:hanging="360"/>
+        <w:jc w:val="both"/>
+        <w:rPr>
+          <w:sz w:val="24"/>
+          <w:szCs w:val="24"/>
+        </w:rPr>
+      </w:pPr>
+      <w:r>
+        <w:rPr>
+          <w:sz w:val="24"/>
+          <w:szCs w:val="24"/>
+          <w:rtl w:val="0"/>
+        </w:rPr>
+        <w:t xml:space="preserve">Método de pago</w:t>
+      </w:r>
+    </w:p>
+    <w:p>
+      <w:pPr>
+        <w:numPr>
+          <w:ilvl w:val="0"/>
+          <w:numId w:val="8"/>
+        </w:numPr>
+        <w:spacing w:line="360" w:lineRule="auto"/>
+        <w:ind w:left="1440" w:hanging="360"/>
+        <w:jc w:val="both"/>
+        <w:rPr>
+          <w:sz w:val="24"/>
+          <w:szCs w:val="24"/>
+          <w:u w:val="none"/>
+        </w:rPr>
+      </w:pPr>
+      <w:r>
+        <w:rPr>
+          <w:sz w:val="24"/>
+          <w:szCs w:val="24"/>
+          <w:rtl w:val="0"/>
+        </w:rPr>
+        <w:t xml:space="preserve">fecha y hora de la venta</w:t>
+      </w:r>
+    </w:p>
+    <w:p>
+      <w:pPr>
+        <w:numPr>
+          <w:ilvl w:val="0"/>
+          <w:numId w:val="8"/>
+        </w:numPr>
+        <w:spacing w:line="360" w:lineRule="auto"/>
+        <w:ind w:left="1440" w:hanging="360"/>
+        <w:jc w:val="both"/>
+        <w:rPr>
+          <w:sz w:val="24"/>
+          <w:szCs w:val="24"/>
+          <w:u w:val="none"/>
+        </w:rPr>
+      </w:pPr>
+      <w:r>
+        <w:rPr>
+          <w:sz w:val="24"/>
+          <w:szCs w:val="24"/>
+          <w:rtl w:val="0"/>
+        </w:rPr>
+        <w:t xml:space="preserve">Estado de la venta</w:t>
+      </w:r>
+    </w:p>
+    <w:p>
+      <w:pPr>
+        <w:numPr>
+          <w:ilvl w:val="0"/>
+          <w:numId w:val="8"/>
+        </w:numPr>
+        <w:spacing w:line="360" w:lineRule="auto"/>
+        <w:ind w:left="1440" w:hanging="360"/>
+        <w:jc w:val="both"/>
+        <w:rPr>
+          <w:sz w:val="24"/>
+          <w:szCs w:val="24"/>
+          <w:u w:val="none"/>
+        </w:rPr>
+      </w:pPr>
+      <w:r>
+        <w:rPr>
+          <w:sz w:val="24"/>
+          <w:szCs w:val="24"/>
+          <w:rtl w:val="0"/>
+        </w:rPr>
+        <w:t xml:space="preserve">total de la venta</w:t>
+      </w:r>
+    </w:p>
+    <w:p>
+      <w:pPr>
+        <w:spacing w:line="360" w:lineRule="auto"/>
+        <w:jc w:val="both"/>
+        <w:rPr>
+          <w:sz w:val="24"/>
+          <w:szCs w:val="24"/>
+        </w:rPr>
+      </w:pPr>
+      <w:r>
+        <w:rPr>
+          <w:rtl w:val="0"/>
+        </w:rPr>
+      </w:r>
+    </w:p>
+    <w:p>
+      <w:pPr>
+        <w:spacing w:line="360" w:lineRule="auto"/>
+        <w:jc w:val="both"/>
+        <w:rPr>
+          <w:sz w:val="24"/>
+          <w:szCs w:val="24"/>
+        </w:rPr>
+      </w:pPr>
+      <w:r>
+        <w:rPr>
+          <w:sz w:val="24"/>
+          <w:szCs w:val="24"/>
+          <w:rtl w:val="0"/>
+        </w:rPr>
+        <w:t xml:space="preserve">A Través de la venta se genera un detalle de venta,este detalle de venta solo se va a generar si la venta fue realizada en primer lugar sino no será generado, del detalle venta desea registrar los siguientes datos.</w:t>
+      </w:r>
+    </w:p>
+    <w:p>
+      <w:pPr>
+        <w:spacing w:line="360" w:lineRule="auto"/>
+        <w:jc w:val="both"/>
+        <w:rPr>
+          <w:sz w:val="24"/>
+          <w:szCs w:val="24"/>
+        </w:rPr>
+      </w:pPr>
+      <w:r>
+        <w:rPr>
+          <w:rtl w:val="0"/>
+        </w:rPr>
+      </w:r>
+    </w:p>
+    <w:p>
+      <w:pPr>
+        <w:numPr>
+          <w:ilvl w:val="0"/>
+          <w:numId w:val="10"/>
         </w:numPr>
         <w:spacing w:line="360" w:lineRule="auto"/>
         <w:ind w:left="720" w:hanging="360"/>
@@ -1634,89 +2043,23 @@
         <w:rPr>
           <w:sz w:val="24"/>
           <w:szCs w:val="24"/>
-        </w:rPr>
-      </w:pPr>
-      <w:r>
-        <w:rPr>
-          <w:sz w:val="24"/>
-          <w:szCs w:val="24"/>
-          <w:rtl w:val="0"/>
-        </w:rPr>
-        <w:t xml:space="preserve">fecha y hora del carrito</w:t>
-      </w:r>
-    </w:p>
-    <w:p>
-      <w:pPr>
-        <w:spacing w:line="360" w:lineRule="auto"/>
-        <w:ind w:left="720" w:firstLine="0"/>
-        <w:jc w:val="both"/>
-        <w:rPr>
-          <w:sz w:val="24"/>
-          <w:szCs w:val="24"/>
-        </w:rPr>
-      </w:pPr>
-      <w:r>
-        <w:rPr>
-          <w:rtl w:val="0"/>
-        </w:rPr>
-      </w:r>
-    </w:p>
-    <w:p>
-      <w:pPr>
-        <w:spacing w:line="360" w:lineRule="auto"/>
-        <w:jc w:val="both"/>
-        <w:rPr>
-          <w:sz w:val="24"/>
-          <w:szCs w:val="24"/>
-        </w:rPr>
-      </w:pPr>
-      <w:r>
-        <w:rPr>
-          <w:sz w:val="24"/>
-          <w:szCs w:val="24"/>
-          <w:rtl w:val="0"/>
-        </w:rPr>
-        <w:t xml:space="preserve">Los clientes tienen que hacer pedidos antes de poder adquirir cualquier tipo de libro, no se puede comprar un libro si no hubo un pedido con anterioridad ya pre establecido, de los pedidos se desea registrar los siguientes datos:</w:t>
-      </w:r>
-    </w:p>
-    <w:p>
-      <w:pPr>
-        <w:spacing w:line="360" w:lineRule="auto"/>
-        <w:jc w:val="both"/>
-        <w:rPr>
-          <w:sz w:val="24"/>
-          <w:szCs w:val="24"/>
-        </w:rPr>
-      </w:pPr>
-      <w:r>
-        <w:rPr>
-          <w:rtl w:val="0"/>
-        </w:rPr>
-      </w:r>
-    </w:p>
-    <w:p>
-      <w:pPr>
-        <w:spacing w:line="360" w:lineRule="auto"/>
-        <w:jc w:val="both"/>
-        <w:rPr>
-          <w:sz w:val="24"/>
-          <w:szCs w:val="24"/>
-        </w:rPr>
-      </w:pPr>
-      <w:r>
-        <w:rPr>
-          <w:sz w:val="24"/>
-          <w:szCs w:val="24"/>
-          <w:rtl w:val="0"/>
-        </w:rPr>
-        <w:t xml:space="preserve">Se cuenta con un sistema de envío en todo el país, ya sea por correo, retirar en el local más cercano,etc</w:t>
-      </w:r>
-    </w:p>
-    <w:p>
-      <w:pPr>
-        <w:numPr>
-          <w:ilvl w:val="0"/>
-          <w:numId w:val="2"/>
+          <w:u w:val="none"/>
+        </w:rPr>
+      </w:pPr>
+      <w:r>
+        <w:rPr>
+          <w:sz w:val="24"/>
+          <w:szCs w:val="24"/>
+          <w:rtl w:val="0"/>
+        </w:rPr>
+        <w:t xml:space="preserve">El Identificador de la Venta</w:t>
+      </w:r>
+    </w:p>
+    <w:p>
+      <w:pPr>
+        <w:numPr>
+          <w:ilvl w:val="0"/>
+          <w:numId w:val="10"/>
         </w:numPr>
         <w:spacing w:line="360" w:lineRule="auto"/>
         <w:ind w:left="720" w:hanging="360"/>
@@ -1733,14 +2076,14 @@
           <w:szCs w:val="24"/>
           <w:rtl w:val="0"/>
         </w:rPr>
-        <w:t xml:space="preserve">código pedidos</w:t>
-      </w:r>
-    </w:p>
-    <w:p>
-      <w:pPr>
-        <w:numPr>
-          <w:ilvl w:val="0"/>
-          <w:numId w:val="2"/>
+        <w:t xml:space="preserve">El Identificador del libro</w:t>
+      </w:r>
+    </w:p>
+    <w:p>
+      <w:pPr>
+        <w:numPr>
+          <w:ilvl w:val="0"/>
+          <w:numId w:val="10"/>
         </w:numPr>
         <w:spacing w:line="360" w:lineRule="auto"/>
         <w:ind w:left="720" w:hanging="360"/>
@@ -1757,14 +2100,14 @@
           <w:szCs w:val="24"/>
           <w:rtl w:val="0"/>
         </w:rPr>
-        <w:t xml:space="preserve">email del cliente</w:t>
-      </w:r>
-    </w:p>
-    <w:p>
-      <w:pPr>
-        <w:numPr>
-          <w:ilvl w:val="0"/>
-          <w:numId w:val="2"/>
+        <w:t xml:space="preserve">Cantidad de libros comprados</w:t>
+      </w:r>
+    </w:p>
+    <w:p>
+      <w:pPr>
+        <w:numPr>
+          <w:ilvl w:val="0"/>
+          <w:numId w:val="10"/>
         </w:numPr>
         <w:spacing w:line="360" w:lineRule="auto"/>
         <w:ind w:left="720" w:hanging="360"/>
@@ -1781,14 +2124,14 @@
           <w:szCs w:val="24"/>
           <w:rtl w:val="0"/>
         </w:rPr>
-        <w:t xml:space="preserve">id de la venta</w:t>
-      </w:r>
-    </w:p>
-    <w:p>
-      <w:pPr>
-        <w:numPr>
-          <w:ilvl w:val="0"/>
-          <w:numId w:val="2"/>
+        <w:t xml:space="preserve">Descuento Ventas</w:t>
+      </w:r>
+    </w:p>
+    <w:p>
+      <w:pPr>
+        <w:numPr>
+          <w:ilvl w:val="0"/>
+          <w:numId w:val="10"/>
         </w:numPr>
         <w:spacing w:line="360" w:lineRule="auto"/>
         <w:ind w:left="720" w:hanging="360"/>
@@ -1805,342 +2148,7 @@
           <w:szCs w:val="24"/>
           <w:rtl w:val="0"/>
         </w:rPr>
-        <w:t xml:space="preserve">descripción del pedido</w:t>
-      </w:r>
-    </w:p>
-    <w:p>
-      <w:pPr>
-        <w:numPr>
-          <w:ilvl w:val="0"/>
-          <w:numId w:val="2"/>
-        </w:numPr>
-        <w:spacing w:line="360" w:lineRule="auto"/>
-        <w:ind w:left="720" w:hanging="360"/>
-        <w:jc w:val="both"/>
-        <w:rPr>
-          <w:sz w:val="24"/>
-          <w:szCs w:val="24"/>
-          <w:u w:val="none"/>
-        </w:rPr>
-      </w:pPr>
-      <w:r>
-        <w:rPr>
-          <w:sz w:val="24"/>
-          <w:szCs w:val="24"/>
-          <w:rtl w:val="0"/>
-        </w:rPr>
-        <w:t xml:space="preserve">sistema de envío</w:t>
-      </w:r>
-    </w:p>
-    <w:p>
-      <w:pPr>
-        <w:spacing w:line="360" w:lineRule="auto"/>
-        <w:jc w:val="both"/>
-        <w:rPr>
-          <w:sz w:val="24"/>
-          <w:szCs w:val="24"/>
-        </w:rPr>
-      </w:pPr>
-      <w:r>
-        <w:rPr>
-          <w:rtl w:val="0"/>
-        </w:rPr>
-      </w:r>
-    </w:p>
-    <w:p>
-      <w:pPr>
-        <w:spacing w:line="360" w:lineRule="auto"/>
-        <w:jc w:val="both"/>
-        <w:rPr>
-          <w:sz w:val="24"/>
-          <w:szCs w:val="24"/>
-        </w:rPr>
-      </w:pPr>
-      <w:r>
-        <w:rPr>
-          <w:sz w:val="24"/>
-          <w:szCs w:val="24"/>
-          <w:rtl w:val="0"/>
-        </w:rPr>
-        <w:t xml:space="preserve">Los clientes son capaces de adquirir distintos libros en diversas cantidades generando una nueva venta de la cual se desea registrar los siguientes datos:</w:t>
-      </w:r>
-    </w:p>
-    <w:p>
-      <w:pPr>
-        <w:spacing w:line="360" w:lineRule="auto"/>
-        <w:jc w:val="both"/>
-        <w:rPr>
-          <w:sz w:val="24"/>
-          <w:szCs w:val="24"/>
-        </w:rPr>
-      </w:pPr>
-      <w:r>
-        <w:rPr>
-          <w:rtl w:val="0"/>
-        </w:rPr>
-      </w:r>
-    </w:p>
-    <w:p>
-      <w:pPr>
-        <w:numPr>
-          <w:ilvl w:val="0"/>
-          <w:numId w:val="8"/>
-        </w:numPr>
-        <w:spacing w:line="360" w:lineRule="auto"/>
-        <w:ind w:left="1440" w:hanging="360"/>
-        <w:jc w:val="both"/>
-        <w:rPr>
-          <w:sz w:val="24"/>
-          <w:szCs w:val="24"/>
-          <w:u w:val="none"/>
-        </w:rPr>
-      </w:pPr>
-      <w:r>
-        <w:rPr>
-          <w:sz w:val="24"/>
-          <w:szCs w:val="24"/>
-          <w:rtl w:val="0"/>
-        </w:rPr>
-        <w:t xml:space="preserve">Identificador de venta</w:t>
-      </w:r>
-    </w:p>
-    <w:p>
-      <w:pPr>
-        <w:numPr>
-          <w:ilvl w:val="0"/>
-          <w:numId w:val="8"/>
-        </w:numPr>
-        <w:spacing w:line="360" w:lineRule="auto"/>
-        <w:ind w:left="1440" w:hanging="360"/>
-        <w:jc w:val="both"/>
-        <w:rPr>
-          <w:sz w:val="24"/>
-          <w:szCs w:val="24"/>
-          <w:u w:val="none"/>
-        </w:rPr>
-      </w:pPr>
-      <w:r>
-        <w:rPr>
-          <w:sz w:val="24"/>
-          <w:szCs w:val="24"/>
-          <w:rtl w:val="0"/>
-        </w:rPr>
-        <w:t xml:space="preserve">Identificador del cliente</w:t>
-      </w:r>
-    </w:p>
-    <w:p>
-      <w:pPr>
-        <w:numPr>
-          <w:ilvl w:val="0"/>
-          <w:numId w:val="8"/>
-        </w:numPr>
-        <w:spacing w:line="360" w:lineRule="auto"/>
-        <w:ind w:left="1440" w:hanging="360"/>
-        <w:jc w:val="both"/>
-        <w:rPr>
-          <w:sz w:val="24"/>
-          <w:szCs w:val="24"/>
-          <w:u w:val="none"/>
-        </w:rPr>
-      </w:pPr>
-      <w:r>
-        <w:rPr>
-          <w:sz w:val="24"/>
-          <w:szCs w:val="24"/>
-          <w:rtl w:val="0"/>
-        </w:rPr>
-        <w:t xml:space="preserve">fecha y hora de la venta</w:t>
-      </w:r>
-    </w:p>
-    <w:p>
-      <w:pPr>
-        <w:numPr>
-          <w:ilvl w:val="0"/>
-          <w:numId w:val="8"/>
-        </w:numPr>
-        <w:spacing w:line="360" w:lineRule="auto"/>
-        <w:ind w:left="1440" w:hanging="360"/>
-        <w:jc w:val="both"/>
-        <w:rPr>
-          <w:sz w:val="24"/>
-          <w:szCs w:val="24"/>
-          <w:u w:val="none"/>
-        </w:rPr>
-      </w:pPr>
-      <w:r>
-        <w:rPr>
-          <w:sz w:val="24"/>
-          <w:szCs w:val="24"/>
-          <w:rtl w:val="0"/>
-        </w:rPr>
-        <w:t xml:space="preserve">Estado de la venta</w:t>
-      </w:r>
-    </w:p>
-    <w:p>
-      <w:pPr>
-        <w:spacing w:line="360" w:lineRule="auto"/>
-        <w:jc w:val="both"/>
-        <w:rPr>
-          <w:sz w:val="24"/>
-          <w:szCs w:val="24"/>
-        </w:rPr>
-      </w:pPr>
-      <w:r>
-        <w:rPr>
-          <w:rtl w:val="0"/>
-        </w:rPr>
-      </w:r>
-    </w:p>
-    <w:p>
-      <w:pPr>
-        <w:spacing w:line="360" w:lineRule="auto"/>
-        <w:jc w:val="both"/>
-        <w:rPr>
-          <w:sz w:val="24"/>
-          <w:szCs w:val="24"/>
-        </w:rPr>
-      </w:pPr>
-      <w:r>
-        <w:rPr>
-          <w:sz w:val="24"/>
-          <w:szCs w:val="24"/>
-          <w:rtl w:val="0"/>
-        </w:rPr>
-        <w:t xml:space="preserve">A Través de la venta se genera un detalle de venta,este detalle de venta solo se va a generar si la venta fue realizada en primer lugar sino no será generado, del detalle venta desea registrar los siguientes datos.</w:t>
-      </w:r>
-    </w:p>
-    <w:p>
-      <w:pPr>
-        <w:spacing w:line="360" w:lineRule="auto"/>
-        <w:jc w:val="both"/>
-        <w:rPr>
-          <w:sz w:val="24"/>
-          <w:szCs w:val="24"/>
-        </w:rPr>
-      </w:pPr>
-      <w:r>
-        <w:rPr>
-          <w:rtl w:val="0"/>
-        </w:rPr>
-      </w:r>
-    </w:p>
-    <w:p>
-      <w:pPr>
-        <w:numPr>
-          <w:ilvl w:val="0"/>
-          <w:numId w:val="10"/>
-        </w:numPr>
-        <w:spacing w:line="360" w:lineRule="auto"/>
-        <w:ind w:left="720" w:hanging="360"/>
-        <w:jc w:val="both"/>
-        <w:rPr>
-          <w:sz w:val="24"/>
-          <w:szCs w:val="24"/>
-          <w:u w:val="none"/>
-        </w:rPr>
-      </w:pPr>
-      <w:r>
-        <w:rPr>
-          <w:sz w:val="24"/>
-          <w:szCs w:val="24"/>
-          <w:rtl w:val="0"/>
-        </w:rPr>
-        <w:t xml:space="preserve">El Identificador de la Venta</w:t>
-      </w:r>
-    </w:p>
-    <w:p>
-      <w:pPr>
-        <w:numPr>
-          <w:ilvl w:val="0"/>
-          <w:numId w:val="10"/>
-        </w:numPr>
-        <w:spacing w:line="360" w:lineRule="auto"/>
-        <w:ind w:left="720" w:hanging="360"/>
-        <w:jc w:val="both"/>
-        <w:rPr>
-          <w:sz w:val="24"/>
-          <w:szCs w:val="24"/>
-          <w:u w:val="none"/>
-        </w:rPr>
-      </w:pPr>
-      <w:r>
-        <w:rPr>
-          <w:sz w:val="24"/>
-          <w:szCs w:val="24"/>
-          <w:rtl w:val="0"/>
-        </w:rPr>
-        <w:t xml:space="preserve">El Identificador del libro</w:t>
-      </w:r>
-    </w:p>
-    <w:p>
-      <w:pPr>
-        <w:numPr>
-          <w:ilvl w:val="0"/>
-          <w:numId w:val="10"/>
-        </w:numPr>
-        <w:spacing w:line="360" w:lineRule="auto"/>
-        <w:ind w:left="720" w:hanging="360"/>
-        <w:jc w:val="both"/>
-        <w:rPr>
-          <w:sz w:val="24"/>
-          <w:szCs w:val="24"/>
-        </w:rPr>
-      </w:pPr>
-      <w:r>
-        <w:rPr>
-          <w:sz w:val="24"/>
-          <w:szCs w:val="24"/>
-          <w:rtl w:val="0"/>
-        </w:rPr>
-        <w:t xml:space="preserve">Método de pago</w:t>
-      </w:r>
-    </w:p>
-    <w:p>
-      <w:pPr>
-        <w:numPr>
-          <w:ilvl w:val="0"/>
-          <w:numId w:val="10"/>
-        </w:numPr>
-        <w:spacing w:line="360" w:lineRule="auto"/>
-        <w:ind w:left="720" w:hanging="360"/>
-        <w:jc w:val="both"/>
-        <w:rPr>
-          <w:sz w:val="24"/>
-          <w:szCs w:val="24"/>
-          <w:u w:val="none"/>
-        </w:rPr>
-      </w:pPr>
-      <w:r>
-        <w:rPr>
-          <w:sz w:val="24"/>
-          <w:szCs w:val="24"/>
-          <w:rtl w:val="0"/>
-        </w:rPr>
-        <w:t xml:space="preserve">Cantidad de libros comprados</w:t>
-      </w:r>
-    </w:p>
-    <w:p>
-      <w:pPr>
-        <w:numPr>
-          <w:ilvl w:val="0"/>
-          <w:numId w:val="10"/>
-        </w:numPr>
-        <w:spacing w:line="360" w:lineRule="auto"/>
-        <w:ind w:left="720" w:hanging="360"/>
-        <w:jc w:val="both"/>
-        <w:rPr>
-          <w:sz w:val="24"/>
-          <w:szCs w:val="24"/>
-          <w:u w:val="none"/>
-        </w:rPr>
-      </w:pPr>
-      <w:r>
-        <w:rPr>
-          <w:sz w:val="24"/>
-          <w:szCs w:val="24"/>
-          <w:rtl w:val="0"/>
-        </w:rPr>
-        <w:t xml:space="preserve">Descuento Ventas</w:t>
+        <w:t xml:space="preserve">costo de la venta</w:t>
       </w:r>
     </w:p>
     <w:p>

</xml_diff>